<commit_message>
Finalize the first exercise for the Quantitative analysis
</commit_message>
<xml_diff>
--- a/tp01/report.docx
+++ b/tp01/report.docx
@@ -282,21 +282,7 @@
         <w:rPr>
           <w:lang w:val="fr-CH"/>
         </w:rPr>
-        <w:t xml:space="preserve">haque attribut (quantitatif ou qualitatif) et la raison de ce choix. </w:t>
-      </w:r>
-      <w:proofErr w:type="gramStart"/>
-      <w:r>
-        <w:rPr>
-          <w:lang w:val="fr-CH"/>
-        </w:rPr>
-        <w:t>et</w:t>
-      </w:r>
-      <w:proofErr w:type="gramEnd"/>
-      <w:r>
-        <w:rPr>
-          <w:lang w:val="fr-CH"/>
-        </w:rPr>
-        <w:t xml:space="preserve"> la raison de ce choix)</w:t>
+        <w:t>haque attribut (quantitatif ou qualitatif) et la raison de ce choix. et la raison de ce choix)</w:t>
       </w:r>
     </w:p>
     <w:p>
@@ -442,23 +428,13 @@
               </w:rPr>
             </w:pPr>
             <w:proofErr w:type="spellStart"/>
-            <w:proofErr w:type="gramStart"/>
             <w:r>
               <w:rPr>
                 <w:sz w:val="20"/>
                 <w:szCs w:val="20"/>
                 <w:lang w:val="fr-CH"/>
               </w:rPr>
-              <w:t>satisfaction</w:t>
-            </w:r>
-            <w:proofErr w:type="gramEnd"/>
-            <w:r>
-              <w:rPr>
-                <w:sz w:val="20"/>
-                <w:szCs w:val="20"/>
-                <w:lang w:val="fr-CH"/>
-              </w:rPr>
-              <w:t>_level</w:t>
+              <w:t>satisfaction_level</w:t>
             </w:r>
             <w:proofErr w:type="spellEnd"/>
             <w:r>
@@ -514,23 +490,21 @@
                 <w:lang w:val="fr-CH"/>
               </w:rPr>
             </w:pPr>
-            <w:proofErr w:type="gramStart"/>
             <w:r>
               <w:rPr>
                 <w:sz w:val="20"/>
                 <w:szCs w:val="20"/>
                 <w:lang w:val="fr-CH"/>
               </w:rPr>
-              <w:t>comprise</w:t>
+              <w:t xml:space="preserve">Une note </w:t>
             </w:r>
-            <w:proofErr w:type="gramEnd"/>
             <w:r>
               <w:rPr>
                 <w:sz w:val="20"/>
                 <w:szCs w:val="20"/>
                 <w:lang w:val="fr-CH"/>
               </w:rPr>
-              <w:t xml:space="preserve"> entre 0 et 1</w:t>
+              <w:t>comprise entre 0 et 1</w:t>
             </w:r>
           </w:p>
         </w:tc>
@@ -566,23 +540,13 @@
               </w:rPr>
             </w:pPr>
             <w:proofErr w:type="spellStart"/>
-            <w:proofErr w:type="gramStart"/>
             <w:r>
               <w:rPr>
                 <w:sz w:val="20"/>
                 <w:szCs w:val="20"/>
                 <w:lang w:val="fr-CH"/>
               </w:rPr>
-              <w:t>last</w:t>
-            </w:r>
-            <w:proofErr w:type="gramEnd"/>
-            <w:r>
-              <w:rPr>
-                <w:sz w:val="20"/>
-                <w:szCs w:val="20"/>
-                <w:lang w:val="fr-CH"/>
-              </w:rPr>
-              <w:t>_evaluation</w:t>
+              <w:t>last_evaluation</w:t>
             </w:r>
             <w:proofErr w:type="spellEnd"/>
           </w:p>
@@ -630,23 +594,21 @@
                 <w:lang w:val="fr-CH"/>
               </w:rPr>
             </w:pPr>
-            <w:proofErr w:type="gramStart"/>
             <w:r>
               <w:rPr>
                 <w:sz w:val="20"/>
                 <w:szCs w:val="20"/>
                 <w:lang w:val="fr-CH"/>
               </w:rPr>
-              <w:t>comprise</w:t>
+              <w:t xml:space="preserve">Une note </w:t>
             </w:r>
-            <w:proofErr w:type="gramEnd"/>
             <w:r>
               <w:rPr>
                 <w:sz w:val="20"/>
                 <w:szCs w:val="20"/>
                 <w:lang w:val="fr-CH"/>
               </w:rPr>
-              <w:t xml:space="preserve"> entre 0 et 1</w:t>
+              <w:t>comprise entre 0 et 1</w:t>
             </w:r>
           </w:p>
         </w:tc>
@@ -682,23 +644,13 @@
               </w:rPr>
             </w:pPr>
             <w:proofErr w:type="spellStart"/>
-            <w:proofErr w:type="gramStart"/>
             <w:r>
               <w:rPr>
                 <w:sz w:val="20"/>
                 <w:szCs w:val="20"/>
                 <w:lang w:val="fr-CH"/>
               </w:rPr>
-              <w:t>number</w:t>
-            </w:r>
-            <w:proofErr w:type="gramEnd"/>
-            <w:r>
-              <w:rPr>
-                <w:sz w:val="20"/>
-                <w:szCs w:val="20"/>
-                <w:lang w:val="fr-CH"/>
-              </w:rPr>
-              <w:t>_project</w:t>
+              <w:t>number_project</w:t>
             </w:r>
             <w:proofErr w:type="spellEnd"/>
           </w:p>
@@ -780,23 +732,13 @@
               </w:rPr>
             </w:pPr>
             <w:proofErr w:type="spellStart"/>
-            <w:proofErr w:type="gramStart"/>
             <w:r>
               <w:rPr>
                 <w:sz w:val="20"/>
                 <w:szCs w:val="20"/>
                 <w:lang w:val="fr-CH"/>
               </w:rPr>
-              <w:t>average</w:t>
-            </w:r>
-            <w:proofErr w:type="gramEnd"/>
-            <w:r>
-              <w:rPr>
-                <w:sz w:val="20"/>
-                <w:szCs w:val="20"/>
-                <w:lang w:val="fr-CH"/>
-              </w:rPr>
-              <w:t>_monthly_hours</w:t>
+              <w:t>average_monthly_hours</w:t>
             </w:r>
             <w:proofErr w:type="spellEnd"/>
           </w:p>
@@ -887,23 +829,13 @@
               </w:rPr>
             </w:pPr>
             <w:proofErr w:type="spellStart"/>
-            <w:proofErr w:type="gramStart"/>
             <w:r>
               <w:rPr>
                 <w:sz w:val="20"/>
                 <w:szCs w:val="20"/>
                 <w:lang w:val="fr-CH"/>
               </w:rPr>
-              <w:t>time</w:t>
-            </w:r>
-            <w:proofErr w:type="gramEnd"/>
-            <w:r>
-              <w:rPr>
-                <w:sz w:val="20"/>
-                <w:szCs w:val="20"/>
-                <w:lang w:val="fr-CH"/>
-              </w:rPr>
-              <w:t>_spend_company</w:t>
+              <w:t>time_spend_company</w:t>
             </w:r>
             <w:proofErr w:type="spellEnd"/>
           </w:p>
@@ -994,23 +926,13 @@
               </w:rPr>
             </w:pPr>
             <w:proofErr w:type="spellStart"/>
-            <w:proofErr w:type="gramStart"/>
             <w:r>
               <w:rPr>
                 <w:sz w:val="20"/>
                 <w:szCs w:val="20"/>
                 <w:lang w:val="fr-CH"/>
               </w:rPr>
-              <w:t>work</w:t>
-            </w:r>
-            <w:proofErr w:type="gramEnd"/>
-            <w:r>
-              <w:rPr>
-                <w:sz w:val="20"/>
-                <w:szCs w:val="20"/>
-                <w:lang w:val="fr-CH"/>
-              </w:rPr>
-              <w:t>_accident</w:t>
+              <w:t>work_accident</w:t>
             </w:r>
             <w:proofErr w:type="spellEnd"/>
           </w:p>
@@ -1134,7 +1056,6 @@
                 <w:lang w:val="fr-CH"/>
               </w:rPr>
             </w:pPr>
-            <w:proofErr w:type="gramStart"/>
             <w:r>
               <w:rPr>
                 <w:sz w:val="20"/>
@@ -1149,16 +1070,7 @@
                 <w:szCs w:val="20"/>
                 <w:lang w:val="fr-CH"/>
               </w:rPr>
-              <w:t>romotion</w:t>
-            </w:r>
-            <w:proofErr w:type="gramEnd"/>
-            <w:r>
-              <w:rPr>
-                <w:sz w:val="20"/>
-                <w:szCs w:val="20"/>
-                <w:lang w:val="fr-CH"/>
-              </w:rPr>
-              <w:t>_last_5years</w:t>
+              <w:t>romotion_last_5years</w:t>
             </w:r>
           </w:p>
           <w:p>
@@ -1422,7 +1334,6 @@
                 <w:lang w:val="en-US"/>
               </w:rPr>
             </w:pPr>
-            <w:proofErr w:type="gramStart"/>
             <w:r>
               <w:rPr>
                 <w:sz w:val="20"/>
@@ -1431,7 +1342,6 @@
               </w:rPr>
               <w:t>technical</w:t>
             </w:r>
-            <w:proofErr w:type="gramEnd"/>
           </w:p>
           <w:p>
             <w:pPr>
@@ -1475,7 +1385,6 @@
               </w:rPr>
             </w:pPr>
             <w:proofErr w:type="spellStart"/>
-            <w:proofErr w:type="gramStart"/>
             <w:r>
               <w:rPr>
                 <w:sz w:val="20"/>
@@ -1493,7 +1402,6 @@
               <w:t>alary</w:t>
             </w:r>
             <w:proofErr w:type="spellEnd"/>
-            <w:proofErr w:type="gramEnd"/>
           </w:p>
           <w:p>
             <w:pPr>
@@ -1583,7 +1491,6 @@
               </w:rPr>
             </w:pPr>
             <w:proofErr w:type="spellStart"/>
-            <w:proofErr w:type="gramStart"/>
             <w:r>
               <w:rPr>
                 <w:sz w:val="20"/>
@@ -1593,7 +1500,6 @@
               <w:t>low</w:t>
             </w:r>
             <w:proofErr w:type="spellEnd"/>
-            <w:proofErr w:type="gramEnd"/>
           </w:p>
           <w:p>
             <w:pPr>
@@ -1742,7 +1648,6 @@
           <w:lang w:val="fr-CH"/>
         </w:rPr>
       </w:pPr>
-      <w:proofErr w:type="gramStart"/>
       <w:r>
         <w:rPr>
           <w:lang w:val="fr-CH"/>
@@ -1750,7 +1655,6 @@
         <w:t>P(</w:t>
       </w:r>
       <w:proofErr w:type="spellStart"/>
-      <w:proofErr w:type="gramEnd"/>
       <w:r>
         <w:rPr>
           <w:lang w:val="fr-CH"/>
@@ -1771,7 +1675,6 @@
           <w:lang w:val="fr-CH"/>
         </w:rPr>
       </w:pPr>
-      <w:proofErr w:type="gramStart"/>
       <w:r>
         <w:rPr>
           <w:lang w:val="fr-CH"/>
@@ -1779,7 +1682,6 @@
         <w:t>P(</w:t>
       </w:r>
       <w:proofErr w:type="spellStart"/>
-      <w:proofErr w:type="gramEnd"/>
       <w:r>
         <w:rPr>
           <w:lang w:val="fr-CH"/>
@@ -1806,28 +1708,24 @@
         </w:rPr>
         <w:t xml:space="preserve">Cela signifie qu’un quart des employés décide de </w:t>
       </w:r>
-      <w:proofErr w:type="gramStart"/>
-      <w:r>
-        <w:rPr>
-          <w:lang w:val="fr-CH"/>
-        </w:rPr>
-        <w:t>quitté</w:t>
-      </w:r>
-      <w:proofErr w:type="gramEnd"/>
+      <w:r>
+        <w:rPr>
+          <w:lang w:val="fr-CH"/>
+        </w:rPr>
+        <w:t>quitter</w:t>
+      </w:r>
       <w:r>
         <w:rPr>
           <w:lang w:val="fr-CH"/>
         </w:rPr>
         <w:t xml:space="preserve"> l’</w:t>
       </w:r>
-      <w:proofErr w:type="spellStart"/>
-      <w:r>
-        <w:rPr>
-          <w:lang w:val="fr-CH"/>
-        </w:rPr>
-        <w:t>enteprise</w:t>
-      </w:r>
-      <w:proofErr w:type="spellEnd"/>
+      <w:r>
+        <w:rPr>
+          <w:lang w:val="fr-CH"/>
+        </w:rPr>
+        <w:t>entreprise</w:t>
+      </w:r>
       <w:r>
         <w:rPr>
           <w:lang w:val="fr-CH"/>
@@ -2090,16 +1988,8 @@
         <w:rPr>
           <w:lang w:val="fr-CH"/>
         </w:rPr>
-        <w:t xml:space="preserve">Existe-t-il des attributs qualitatifs utiles pour distinguer les différentes </w:t>
-      </w:r>
-      <w:proofErr w:type="gramStart"/>
-      <w:r>
-        <w:rPr>
-          <w:lang w:val="fr-CH"/>
-        </w:rPr>
-        <w:t>classes?</w:t>
-      </w:r>
-      <w:proofErr w:type="gramEnd"/>
+        <w:t>Existe-t-il des attributs qualitatifs utiles pour distinguer les différentes classes?</w:t>
+      </w:r>
     </w:p>
     <w:p>
       <w:pPr>
@@ -2164,6 +2054,13 @@
     </w:p>
     <w:p>
       <w:pPr>
+        <w:rPr>
+          <w:lang w:val="fr-CH"/>
+        </w:rPr>
+      </w:pPr>
+    </w:p>
+    <w:p>
+      <w:pPr>
         <w:pStyle w:val="Heading3"/>
         <w:rPr>
           <w:lang w:val="fr-CH"/>
@@ -2173,179 +2070,6 @@
         <w:rPr>
           <w:lang w:val="fr-CH"/>
         </w:rPr>
-        <w:t>Promotion dans les 5 dernières années</w:t>
-      </w:r>
-    </w:p>
-    <w:p>
-      <w:pPr>
-        <w:rPr>
-          <w:lang w:val="fr-CH"/>
-        </w:rPr>
-      </w:pPr>
-      <w:r>
-        <w:rPr>
-          <w:lang w:val="fr-CH"/>
-        </w:rPr>
-        <w:t>Les employés</w:t>
-      </w:r>
-      <w:r>
-        <w:rPr>
-          <w:lang w:val="fr-CH"/>
-        </w:rPr>
-        <w:t xml:space="preserve"> qui n’ont pas reçu de promotion depuis 5 ans (promotion_last_years_5years = 0) ont un taux de départ de près d’un quart (24.2%) alors que ceux ayant </w:t>
-      </w:r>
-      <w:r>
-        <w:rPr>
-          <w:lang w:val="fr-CH"/>
-        </w:rPr>
-        <w:t>reçu</w:t>
-      </w:r>
-      <w:r>
-        <w:rPr>
-          <w:lang w:val="fr-CH"/>
-        </w:rPr>
-        <w:t xml:space="preserve"> une promotion ont un taux de départ de seulement 5.7%</w:t>
-      </w:r>
-    </w:p>
-    <w:p>
-      <w:pPr>
-        <w:rPr>
-          <w:lang w:val="fr-CH"/>
-        </w:rPr>
-      </w:pPr>
-      <w:r>
-        <w:rPr>
-          <w:lang w:val="fr-CH"/>
-        </w:rPr>
-        <w:t xml:space="preserve">Ceci indique donc qu’un manque de promotion durant 5 ans est significativement corrélé aux départs des employé. Ainsi cette variable semble être un bon indicateur pour la prédiction du </w:t>
-      </w:r>
-      <w:r>
-        <w:rPr>
-          <w:lang w:val="fr-CH"/>
-        </w:rPr>
-        <w:t>départ d’un employé.</w:t>
-      </w:r>
-    </w:p>
-    <w:p>
-      <w:pPr>
-        <w:rPr>
-          <w:lang w:val="fr-CH"/>
-        </w:rPr>
-      </w:pPr>
-    </w:p>
-    <w:p>
-      <w:pPr>
-        <w:pStyle w:val="Heading3"/>
-        <w:rPr>
-          <w:lang w:val="fr-CH"/>
-        </w:rPr>
-      </w:pPr>
-      <w:r>
-        <w:rPr>
-          <w:lang w:val="fr-CH"/>
-        </w:rPr>
-        <w:t>Département</w:t>
-      </w:r>
-    </w:p>
-    <w:p>
-      <w:pPr>
-        <w:rPr>
-          <w:lang w:val="fr-CH"/>
-        </w:rPr>
-      </w:pPr>
-      <w:r>
-        <w:rPr>
-          <w:lang w:val="fr-CH"/>
-        </w:rPr>
-        <w:t xml:space="preserve">Le taux de départ dans le différent département varie mais ce sont les </w:t>
-      </w:r>
-      <w:proofErr w:type="spellStart"/>
-      <w:r>
-        <w:rPr>
-          <w:lang w:val="fr-CH"/>
-        </w:rPr>
-        <w:t>départments</w:t>
-      </w:r>
-      <w:proofErr w:type="spellEnd"/>
-      <w:r>
-        <w:rPr>
-          <w:lang w:val="fr-CH"/>
-        </w:rPr>
-        <w:t xml:space="preserve"> R&amp;D et ceux du management qui ont les taux de départ les plus bas (respectivement 144.1% et 15.5%)</w:t>
-      </w:r>
-    </w:p>
-    <w:p>
-      <w:pPr>
-        <w:rPr>
-          <w:lang w:val="fr-CH"/>
-        </w:rPr>
-      </w:pPr>
-      <w:r>
-        <w:rPr>
-          <w:lang w:val="fr-CH"/>
-        </w:rPr>
-        <w:t>En contraste la comptabilité et les ventes ont un taux de départ de 27.3% et 25.1%.</w:t>
-      </w:r>
-    </w:p>
-    <w:p>
-      <w:pPr>
-        <w:rPr>
-          <w:lang w:val="fr-CH"/>
-        </w:rPr>
-      </w:pPr>
-      <w:r>
-        <w:rPr>
-          <w:lang w:val="fr-CH"/>
-        </w:rPr>
-        <w:t xml:space="preserve">Ainsi le </w:t>
-      </w:r>
-      <w:proofErr w:type="spellStart"/>
-      <w:r>
-        <w:rPr>
-          <w:lang w:val="fr-CH"/>
-        </w:rPr>
-        <w:t>départment</w:t>
-      </w:r>
-      <w:proofErr w:type="spellEnd"/>
-      <w:r>
-        <w:rPr>
-          <w:lang w:val="fr-CH"/>
-        </w:rPr>
-        <w:t xml:space="preserve"> semble également être un indicateur </w:t>
-      </w:r>
-      <w:proofErr w:type="spellStart"/>
-      <w:r>
-        <w:rPr>
-          <w:lang w:val="fr-CH"/>
-        </w:rPr>
-        <w:t>utilse</w:t>
-      </w:r>
-      <w:proofErr w:type="spellEnd"/>
-      <w:r>
-        <w:rPr>
-          <w:lang w:val="fr-CH"/>
-        </w:rPr>
-        <w:t xml:space="preserve"> pour prédire un potentiel départ.</w:t>
-      </w:r>
-    </w:p>
-    <w:p>
-      <w:pPr>
-        <w:rPr>
-          <w:lang w:val="fr-CH"/>
-        </w:rPr>
-      </w:pPr>
-    </w:p>
-    <w:p>
-      <w:pPr>
-        <w:pStyle w:val="Heading3"/>
-        <w:rPr>
-          <w:lang w:val="fr-CH"/>
-        </w:rPr>
-      </w:pPr>
-      <w:r>
-        <w:rPr>
-          <w:lang w:val="fr-CH"/>
-        </w:rPr>
         <w:t>Niveau de salaire</w:t>
       </w:r>
     </w:p>
@@ -2360,6 +2084,25 @@
           <w:lang w:val="fr-CH"/>
         </w:rPr>
         <w:t>Les employés à bas salaire ont un taux de départ de 30% ce qui est très significatif en comparaison des 20% et 6% des salaires medium et haut.</w:t>
+      </w:r>
+      <w:r>
+        <w:rPr>
+          <w:lang w:val="fr-CH"/>
+        </w:rPr>
+        <w:t xml:space="preserve"> Les écarts entre ces taux de départs est donc respectivement. 10% et 24%.</w:t>
+      </w:r>
+    </w:p>
+    <w:p>
+      <w:pPr>
+        <w:rPr>
+          <w:lang w:val="fr-CH"/>
+        </w:rPr>
+      </w:pPr>
+      <w:r>
+        <w:rPr>
+          <w:lang w:val="fr-CH"/>
+        </w:rPr>
+        <w:t>De plus la population des salaires bas et médium est presque équivalente environ 45% chacun.</w:t>
       </w:r>
     </w:p>
     <w:p>
@@ -2462,9 +2205,966 @@
         <w:rPr>
           <w:lang w:val="fr-CH"/>
         </w:rPr>
-        <w:t xml:space="preserve"> de 26.5% (</w:t>
-      </w:r>
-      <w:proofErr w:type="gramStart"/>
+        <w:t xml:space="preserve"> de 26.5% (P(</w:t>
+      </w:r>
+      <w:proofErr w:type="spellStart"/>
+      <w:r>
+        <w:rPr>
+          <w:lang w:val="fr-CH"/>
+        </w:rPr>
+        <w:t>left</w:t>
+      </w:r>
+      <w:proofErr w:type="spellEnd"/>
+      <w:r>
+        <w:rPr>
+          <w:lang w:val="fr-CH"/>
+        </w:rPr>
+        <w:t xml:space="preserve"> = 1 | </w:t>
+      </w:r>
+      <w:proofErr w:type="spellStart"/>
+      <w:r>
+        <w:rPr>
+          <w:lang w:val="fr-CH"/>
+        </w:rPr>
+        <w:t>work_accident</w:t>
+      </w:r>
+      <w:proofErr w:type="spellEnd"/>
+      <w:r>
+        <w:rPr>
+          <w:lang w:val="fr-CH"/>
+        </w:rPr>
+        <w:t xml:space="preserve"> = 0) alors que ceux qui ont eu un accident (</w:t>
+      </w:r>
+      <w:proofErr w:type="spellStart"/>
+      <w:r>
+        <w:rPr>
+          <w:lang w:val="fr-CH"/>
+        </w:rPr>
+        <w:t>work_accident</w:t>
+      </w:r>
+      <w:proofErr w:type="spellEnd"/>
+      <w:r>
+        <w:rPr>
+          <w:lang w:val="fr-CH"/>
+        </w:rPr>
+        <w:t xml:space="preserve"> = 1) ont un taux de </w:t>
+      </w:r>
+      <w:proofErr w:type="spellStart"/>
+      <w:r>
+        <w:rPr>
+          <w:lang w:val="fr-CH"/>
+        </w:rPr>
+        <w:t>depart</w:t>
+      </w:r>
+      <w:proofErr w:type="spellEnd"/>
+      <w:r>
+        <w:rPr>
+          <w:lang w:val="fr-CH"/>
+        </w:rPr>
+        <w:t xml:space="preserve"> bien plus bas à 8%.</w:t>
+      </w:r>
+      <w:r>
+        <w:rPr>
+          <w:lang w:val="fr-CH"/>
+        </w:rPr>
+        <w:t xml:space="preserve"> Ainsi</w:t>
+      </w:r>
+      <w:r>
+        <w:rPr>
+          <w:lang w:val="fr-CH"/>
+        </w:rPr>
+        <w:t xml:space="preserve"> la différence de taux départ entre ceux qui ont eu un accident et ceux qui n’en n’ont pas eu </w:t>
+      </w:r>
+      <w:r>
+        <w:rPr>
+          <w:lang w:val="fr-CH"/>
+        </w:rPr>
+        <w:t>est d’environ 18%</w:t>
+      </w:r>
+      <w:r>
+        <w:rPr>
+          <w:lang w:val="fr-CH"/>
+        </w:rPr>
+        <w:t>. Ce qui est un écart tout même important comparé aux autres variables.</w:t>
+      </w:r>
+    </w:p>
+    <w:p>
+      <w:pPr>
+        <w:rPr>
+          <w:lang w:val="fr-CH"/>
+        </w:rPr>
+      </w:pPr>
+      <w:r>
+        <w:rPr>
+          <w:lang w:val="fr-CH"/>
+        </w:rPr>
+        <w:t xml:space="preserve">Cela suggère que ne pas avoir d’accident est corrélé avec un taux de </w:t>
+      </w:r>
+      <w:proofErr w:type="spellStart"/>
+      <w:r>
+        <w:rPr>
+          <w:lang w:val="fr-CH"/>
+        </w:rPr>
+        <w:t>depart</w:t>
+      </w:r>
+      <w:proofErr w:type="spellEnd"/>
+      <w:r>
+        <w:rPr>
+          <w:lang w:val="fr-CH"/>
+        </w:rPr>
+        <w:t xml:space="preserve"> plus élevé. Cependant la majorité des employés (85.41%) n’ont jamais eu d’accident ce qui rend </w:t>
+      </w:r>
+      <w:r>
+        <w:rPr>
+          <w:lang w:val="fr-CH"/>
+        </w:rPr>
+        <w:t>cet attribut moins significatif</w:t>
+      </w:r>
+      <w:r>
+        <w:rPr>
+          <w:lang w:val="fr-CH"/>
+        </w:rPr>
+        <w:t xml:space="preserve"> que d’autres pour expliquer les </w:t>
+      </w:r>
+      <w:proofErr w:type="spellStart"/>
+      <w:r>
+        <w:rPr>
+          <w:lang w:val="fr-CH"/>
+        </w:rPr>
+        <w:t>departs</w:t>
+      </w:r>
+      <w:proofErr w:type="spellEnd"/>
+      <w:r>
+        <w:rPr>
+          <w:lang w:val="fr-CH"/>
+        </w:rPr>
+        <w:t xml:space="preserve">. </w:t>
+      </w:r>
+    </w:p>
+    <w:p>
+      <w:pPr>
+        <w:rPr>
+          <w:lang w:val="fr-CH"/>
+        </w:rPr>
+      </w:pPr>
+    </w:p>
+    <w:p>
+      <w:pPr>
+        <w:pStyle w:val="Heading3"/>
+        <w:rPr>
+          <w:lang w:val="fr-CH"/>
+        </w:rPr>
+      </w:pPr>
+      <w:r>
+        <w:rPr>
+          <w:lang w:val="fr-CH"/>
+        </w:rPr>
+        <w:t>Promotion dans les 5 dernières années</w:t>
+      </w:r>
+    </w:p>
+    <w:p>
+      <w:pPr>
+        <w:rPr>
+          <w:lang w:val="fr-CH"/>
+        </w:rPr>
+      </w:pPr>
+      <w:r>
+        <w:rPr>
+          <w:lang w:val="fr-CH"/>
+        </w:rPr>
+        <w:t>Les employés qui n’ont pas reçu de promotion depuis 5 ans (promotion_last_years_5years = 0) ont un taux de départ de près d’un quart (24.2%) alors que ceux ayant reçu une promotion ont un taux de départ de seulement 5.7%.</w:t>
+      </w:r>
+      <w:r>
+        <w:rPr>
+          <w:lang w:val="fr-CH"/>
+        </w:rPr>
+        <w:t xml:space="preserve"> L’écart entre ces taux de départ est donc de prêts de 20%.</w:t>
+      </w:r>
+    </w:p>
+    <w:p>
+      <w:pPr>
+        <w:rPr>
+          <w:lang w:val="fr-CH"/>
+        </w:rPr>
+      </w:pPr>
+      <w:r>
+        <w:rPr>
+          <w:lang w:val="fr-CH"/>
+        </w:rPr>
+        <w:t xml:space="preserve">Ceci indique donc qu’un manque de promotion durant 5 ans est significativement corrélé aux départs des employé. </w:t>
+      </w:r>
+    </w:p>
+    <w:p>
+      <w:pPr>
+        <w:rPr>
+          <w:lang w:val="fr-CH"/>
+        </w:rPr>
+      </w:pPr>
+      <w:r>
+        <w:rPr>
+          <w:lang w:val="fr-CH"/>
+        </w:rPr>
+        <w:t xml:space="preserve">Cependant 97.8% des employés du </w:t>
+      </w:r>
+      <w:proofErr w:type="spellStart"/>
+      <w:r>
+        <w:rPr>
+          <w:lang w:val="fr-CH"/>
+        </w:rPr>
+        <w:t>datasets</w:t>
+      </w:r>
+      <w:proofErr w:type="spellEnd"/>
+      <w:r>
+        <w:rPr>
+          <w:lang w:val="fr-CH"/>
+        </w:rPr>
+        <w:t xml:space="preserve"> sont des employés n’ayant pas reçu de promotions depuis 5 ans. Ainsi ces employés sont </w:t>
+      </w:r>
+      <w:r>
+        <w:rPr>
+          <w:lang w:val="fr-CH"/>
+        </w:rPr>
+        <w:t>peut-être</w:t>
+      </w:r>
+      <w:r>
+        <w:rPr>
+          <w:lang w:val="fr-CH"/>
+        </w:rPr>
+        <w:t xml:space="preserve"> sur représentés et donc cette variable peut </w:t>
+      </w:r>
+      <w:r>
+        <w:rPr>
+          <w:lang w:val="fr-CH"/>
+        </w:rPr>
+        <w:t>fausser</w:t>
+      </w:r>
+      <w:r>
+        <w:rPr>
+          <w:lang w:val="fr-CH"/>
+        </w:rPr>
+        <w:t xml:space="preserve"> la prédiction de départ d’un employé.</w:t>
+      </w:r>
+    </w:p>
+    <w:p>
+      <w:pPr>
+        <w:rPr>
+          <w:lang w:val="fr-CH"/>
+        </w:rPr>
+      </w:pPr>
+    </w:p>
+    <w:p>
+      <w:pPr>
+        <w:pStyle w:val="Heading3"/>
+        <w:rPr>
+          <w:lang w:val="fr-CH"/>
+        </w:rPr>
+      </w:pPr>
+      <w:r>
+        <w:rPr>
+          <w:lang w:val="fr-CH"/>
+        </w:rPr>
+        <w:t>Département</w:t>
+      </w:r>
+    </w:p>
+    <w:p>
+      <w:pPr>
+        <w:rPr>
+          <w:lang w:val="fr-CH"/>
+        </w:rPr>
+      </w:pPr>
+      <w:r>
+        <w:rPr>
+          <w:lang w:val="fr-CH"/>
+        </w:rPr>
+        <w:t xml:space="preserve">Le taux de départ dans </w:t>
+      </w:r>
+      <w:r>
+        <w:rPr>
+          <w:lang w:val="fr-CH"/>
+        </w:rPr>
+        <w:t>le différent département</w:t>
+      </w:r>
+      <w:r>
+        <w:rPr>
+          <w:lang w:val="fr-CH"/>
+        </w:rPr>
+        <w:t xml:space="preserve"> varie mais ce sont les </w:t>
+      </w:r>
+      <w:r>
+        <w:rPr>
+          <w:lang w:val="fr-CH"/>
+        </w:rPr>
+        <w:t>départements</w:t>
+      </w:r>
+      <w:r>
+        <w:rPr>
+          <w:lang w:val="fr-CH"/>
+        </w:rPr>
+        <w:t xml:space="preserve"> R&amp;D et ceux du management qui ont les taux de départ les plus bas (respectivement 14.1% et 15.5%)</w:t>
+      </w:r>
+    </w:p>
+    <w:p>
+      <w:pPr>
+        <w:rPr>
+          <w:lang w:val="fr-CH"/>
+        </w:rPr>
+      </w:pPr>
+      <w:r>
+        <w:rPr>
+          <w:lang w:val="fr-CH"/>
+        </w:rPr>
+        <w:t>En contraste la comptabilité et les ventes ont un taux de départ de 27.3% et 25.1%.</w:t>
+      </w:r>
+    </w:p>
+    <w:p>
+      <w:pPr>
+        <w:rPr>
+          <w:lang w:val="fr-CH"/>
+        </w:rPr>
+      </w:pPr>
+      <w:r>
+        <w:rPr>
+          <w:lang w:val="fr-CH"/>
+        </w:rPr>
+        <w:t xml:space="preserve">Cependant la sur représentation des employés de ventes (&gt;25%), ainsi que </w:t>
+      </w:r>
+      <w:r>
+        <w:rPr>
+          <w:lang w:val="fr-CH"/>
+        </w:rPr>
+        <w:t>des écarts relatifs</w:t>
+      </w:r>
+      <w:r>
+        <w:rPr>
+          <w:lang w:val="fr-CH"/>
+        </w:rPr>
+        <w:t xml:space="preserve"> limités </w:t>
+      </w:r>
+      <w:r>
+        <w:rPr>
+          <w:lang w:val="fr-CH"/>
+        </w:rPr>
+        <w:t>(max 13%), font de cette variable un piètre indicateurs du départ des employés</w:t>
+      </w:r>
+    </w:p>
+    <w:p>
+      <w:pPr>
+        <w:rPr>
+          <w:lang w:val="fr-CH"/>
+        </w:rPr>
+      </w:pPr>
+      <w:r>
+        <w:rPr>
+          <w:lang w:val="fr-CH"/>
+        </w:rPr>
+        <w:br w:type="page"/>
+      </w:r>
+    </w:p>
+    <w:p>
+      <w:pPr>
+        <w:pStyle w:val="Heading3"/>
+        <w:rPr>
+          <w:lang w:val="fr-CH"/>
+        </w:rPr>
+      </w:pPr>
+      <w:r>
+        <w:rPr>
+          <w:lang w:val="fr-CH"/>
+        </w:rPr>
+        <w:lastRenderedPageBreak/>
+        <w:t xml:space="preserve">Sélectionnez un attribut qualitatif, f, de votre choix, idéalement avec un petit nombre de valeurs distinctes. </w:t>
+      </w:r>
+    </w:p>
+    <w:p>
+      <w:pPr>
+        <w:rPr>
+          <w:lang w:val="fr-CH"/>
+        </w:rPr>
+      </w:pPr>
+      <w:r>
+        <w:rPr>
+          <w:lang w:val="fr-CH"/>
+        </w:rPr>
+        <w:t xml:space="preserve">Ecrire une petite fonction nommée </w:t>
+      </w:r>
+      <w:proofErr w:type="spellStart"/>
+      <w:r>
+        <w:rPr>
+          <w:lang w:val="fr-CH"/>
+        </w:rPr>
+        <w:t>QualitativeAttrsTheory</w:t>
+      </w:r>
+      <w:proofErr w:type="spellEnd"/>
+      <w:r>
+        <w:rPr>
+          <w:lang w:val="fr-CH"/>
+        </w:rPr>
+        <w:t xml:space="preserve"> qui prend en entrée le jeu de données, l’index de l’attribut y et l’index de la variable cible et : </w:t>
+      </w:r>
+    </w:p>
+    <w:p>
+      <w:pPr>
+        <w:rPr>
+          <w:lang w:val="fr-CH"/>
+        </w:rPr>
+      </w:pPr>
+      <w:r>
+        <w:rPr>
+          <w:lang w:val="fr-CH"/>
+        </w:rPr>
+        <w:t>Établit la distribution conjointe P(f, y) où y est votre variable cible.</w:t>
+      </w:r>
+    </w:p>
+    <w:p>
+      <w:pPr>
+        <w:rPr>
+          <w:lang w:val="fr-CH"/>
+        </w:rPr>
+      </w:pPr>
+      <w:r>
+        <w:rPr>
+          <w:lang w:val="fr-CH"/>
+        </w:rPr>
+        <w:t xml:space="preserve"> Utilise p(f, y) pour obtenir les distributions marginales p(f) et p(y). </w:t>
+      </w:r>
+    </w:p>
+    <w:p>
+      <w:pPr>
+        <w:rPr>
+          <w:lang w:val="fr-CH"/>
+        </w:rPr>
+      </w:pPr>
+      <w:r>
+        <w:rPr>
+          <w:lang w:val="fr-CH"/>
+        </w:rPr>
+        <w:t>Utilise p(f, y) et les distributions marginales p(f) et p(y) pour obtenir les distributions conditionnelles p(</w:t>
+      </w:r>
+      <w:proofErr w:type="spellStart"/>
+      <w:r>
+        <w:rPr>
+          <w:lang w:val="fr-CH"/>
+        </w:rPr>
+        <w:t>f|y</w:t>
+      </w:r>
+      <w:proofErr w:type="spellEnd"/>
+      <w:r>
+        <w:rPr>
+          <w:lang w:val="fr-CH"/>
+        </w:rPr>
+        <w:t>) et p(</w:t>
+      </w:r>
+      <w:proofErr w:type="spellStart"/>
+      <w:r>
+        <w:rPr>
+          <w:lang w:val="fr-CH"/>
+        </w:rPr>
+        <w:t>y|f</w:t>
+      </w:r>
+      <w:proofErr w:type="spellEnd"/>
+      <w:r>
+        <w:rPr>
+          <w:lang w:val="fr-CH"/>
+        </w:rPr>
+        <w:t xml:space="preserve">). </w:t>
+      </w:r>
+    </w:p>
+    <w:p>
+      <w:pPr>
+        <w:rPr>
+          <w:lang w:val="fr-CH"/>
+        </w:rPr>
+      </w:pPr>
+    </w:p>
+    <w:p>
+      <w:pPr>
+        <w:rPr>
+          <w:lang w:val="fr-CH"/>
+        </w:rPr>
+      </w:pPr>
+      <w:r>
+        <w:rPr>
+          <w:lang w:val="fr-CH"/>
+        </w:rPr>
+        <w:t xml:space="preserve">Pour les trois derniers points, expliquez clairement dans votre rapport comment vous passez de la distribution jointe à la distribution demandée en utilisant comme exemple les attributs que vous avez sélectionnés. </w:t>
+      </w:r>
+    </w:p>
+    <w:p>
+      <w:pPr>
+        <w:rPr>
+          <w:lang w:val="fr-CH"/>
+        </w:rPr>
+      </w:pPr>
+      <w:r>
+        <w:rPr>
+          <w:lang w:val="fr-CH"/>
+        </w:rPr>
+        <w:t>Tout d’abord, calcul la probabilités jointes des deux variable P(</w:t>
+      </w:r>
+      <w:proofErr w:type="spellStart"/>
+      <w:r>
+        <w:rPr>
+          <w:lang w:val="fr-CH"/>
+        </w:rPr>
+        <w:t>left</w:t>
+      </w:r>
+      <w:proofErr w:type="spellEnd"/>
+      <w:r>
+        <w:rPr>
+          <w:lang w:val="fr-CH"/>
+        </w:rPr>
+        <w:t xml:space="preserve">, </w:t>
+      </w:r>
+      <w:proofErr w:type="spellStart"/>
+      <w:r>
+        <w:rPr>
+          <w:lang w:val="fr-CH"/>
+        </w:rPr>
+        <w:t>salary</w:t>
+      </w:r>
+      <w:proofErr w:type="spellEnd"/>
+      <w:r>
+        <w:rPr>
+          <w:lang w:val="fr-CH"/>
+        </w:rPr>
+        <w:t>)</w:t>
+      </w:r>
+      <w:r>
+        <w:rPr>
+          <w:lang w:val="fr-CH"/>
+        </w:rPr>
+        <w:t xml:space="preserve"> ou </w:t>
+      </w:r>
+      <w:proofErr w:type="spellStart"/>
+      <w:r>
+        <w:rPr>
+          <w:lang w:val="fr-CH"/>
+        </w:rPr>
+        <w:t>left</w:t>
+      </w:r>
+      <w:proofErr w:type="spellEnd"/>
+      <w:r>
+        <w:rPr>
+          <w:lang w:val="fr-CH"/>
+        </w:rPr>
+        <w:t xml:space="preserve"> est la variable cible</w:t>
+      </w:r>
+      <w:r>
+        <w:rPr>
+          <w:lang w:val="fr-CH"/>
+        </w:rPr>
+        <w:t xml:space="preserve">. Cette dernières nous donne un tableau dont la somme de toutes les valeurs égales à un. </w:t>
+      </w:r>
+    </w:p>
+    <w:p>
+      <w:pPr>
+        <w:rPr>
+          <w:lang w:val="fr-CH"/>
+        </w:rPr>
+      </w:pPr>
+      <w:r>
+        <w:rPr>
+          <w:lang w:val="fr-CH"/>
+        </w:rPr>
+        <w:drawing>
+          <wp:inline distT="0" distB="0" distL="0" distR="0" wp14:anchorId="606DE362" wp14:editId="72B9017D">
+            <wp:extent cx="1866996" cy="1092256"/>
+            <wp:effectExtent l="0" t="0" r="0" b="0"/>
+            <wp:docPr id="2095713039" name="Picture 1"/>
+            <wp:cNvGraphicFramePr>
+              <a:graphicFrameLocks xmlns:a="http://schemas.openxmlformats.org/drawingml/2006/main" noChangeAspect="1"/>
+            </wp:cNvGraphicFramePr>
+            <a:graphic xmlns:a="http://schemas.openxmlformats.org/drawingml/2006/main">
+              <a:graphicData uri="http://schemas.openxmlformats.org/drawingml/2006/picture">
+                <pic:pic xmlns:pic="http://schemas.openxmlformats.org/drawingml/2006/picture">
+                  <pic:nvPicPr>
+                    <pic:cNvPr id="2095713039" name=""/>
+                    <pic:cNvPicPr/>
+                  </pic:nvPicPr>
+                  <pic:blipFill>
+                    <a:blip r:embed="rId7"/>
+                    <a:stretch>
+                      <a:fillRect/>
+                    </a:stretch>
+                  </pic:blipFill>
+                  <pic:spPr>
+                    <a:xfrm>
+                      <a:off x="0" y="0"/>
+                      <a:ext cx="1866996" cy="1092256"/>
+                    </a:xfrm>
+                    <a:prstGeom prst="rect">
+                      <a:avLst/>
+                    </a:prstGeom>
+                  </pic:spPr>
+                </pic:pic>
+              </a:graphicData>
+            </a:graphic>
+          </wp:inline>
+        </w:drawing>
+      </w:r>
+    </w:p>
+    <w:p>
+      <w:pPr>
+        <w:rPr>
+          <w:lang w:val="fr-CH"/>
+        </w:rPr>
+      </w:pPr>
+      <w:r>
+        <w:rPr>
+          <w:lang w:val="fr-CH"/>
+        </w:rPr>
+        <w:t xml:space="preserve">Par exemple dans le cas, du niveau de salaire, la probabilité qu’une personne avait un salaire bas et soit partie de l’entreprise est de 14,64% mais la probabilité qu’une personne ait un salaire bas ou medium et soit resté dans l’entreprise est d’environ 34% pour chacune des </w:t>
+      </w:r>
+      <w:proofErr w:type="spellStart"/>
+      <w:r>
+        <w:rPr>
+          <w:lang w:val="fr-CH"/>
+        </w:rPr>
+        <w:t>catéries</w:t>
+      </w:r>
+      <w:proofErr w:type="spellEnd"/>
+      <w:r>
+        <w:rPr>
+          <w:lang w:val="fr-CH"/>
+        </w:rPr>
+        <w:t xml:space="preserve"> de salaire,</w:t>
+      </w:r>
+    </w:p>
+    <w:p>
+      <w:pPr>
+        <w:rPr>
+          <w:lang w:val="fr-CH"/>
+        </w:rPr>
+      </w:pPr>
+    </w:p>
+    <w:p>
+      <w:pPr>
+        <w:rPr>
+          <w:lang w:val="fr-CH"/>
+        </w:rPr>
+      </w:pPr>
+      <w:r>
+        <w:rPr>
+          <w:lang w:val="fr-CH"/>
+        </w:rPr>
+        <w:t>Ensuite, on calcule les probabilités marginales de chacune des variables soit P(</w:t>
+      </w:r>
+      <w:proofErr w:type="spellStart"/>
+      <w:r>
+        <w:rPr>
+          <w:lang w:val="fr-CH"/>
+        </w:rPr>
+        <w:t>left</w:t>
+      </w:r>
+      <w:proofErr w:type="spellEnd"/>
+      <w:r>
+        <w:rPr>
+          <w:lang w:val="fr-CH"/>
+        </w:rPr>
+        <w:t>) et P(</w:t>
+      </w:r>
+      <w:proofErr w:type="spellStart"/>
+      <w:r>
+        <w:rPr>
+          <w:lang w:val="fr-CH"/>
+        </w:rPr>
+        <w:t>salary</w:t>
+      </w:r>
+      <w:proofErr w:type="spellEnd"/>
+      <w:r>
+        <w:rPr>
+          <w:lang w:val="fr-CH"/>
+        </w:rPr>
+        <w:t>). Si l’on observe le tableau des probabilité conjointe, on remarque que ces dernières peuvent être obtenu en sommant les valeurs de la bonne façon.</w:t>
+      </w:r>
+    </w:p>
+    <w:p>
+      <w:pPr>
+        <w:pStyle w:val="ListParagraph"/>
+        <w:numPr>
+          <w:ilvl w:val="0"/>
+          <w:numId w:val="5"/>
+        </w:numPr>
+        <w:rPr>
+          <w:lang w:val="fr-CH"/>
+        </w:rPr>
+      </w:pPr>
+      <w:r>
+        <w:rPr>
+          <w:lang w:val="fr-CH"/>
+        </w:rPr>
+        <w:t xml:space="preserve">Pour la variable cible </w:t>
+      </w:r>
+      <w:proofErr w:type="spellStart"/>
+      <w:r>
+        <w:rPr>
+          <w:lang w:val="fr-CH"/>
+        </w:rPr>
+        <w:t>left</w:t>
+      </w:r>
+      <w:proofErr w:type="spellEnd"/>
+      <w:r>
+        <w:rPr>
+          <w:lang w:val="fr-CH"/>
+        </w:rPr>
+        <w:t xml:space="preserve"> (en colonne dans le tableau des probabilités conjointes), si on somme l’ensemble des valeurs par colonnes on obtiendra P(</w:t>
+      </w:r>
+      <w:proofErr w:type="spellStart"/>
+      <w:r>
+        <w:rPr>
+          <w:lang w:val="fr-CH"/>
+        </w:rPr>
+        <w:t>left</w:t>
+      </w:r>
+      <w:proofErr w:type="spellEnd"/>
+      <w:r>
+        <w:rPr>
+          <w:lang w:val="fr-CH"/>
+        </w:rPr>
+        <w:t>=0) = 76.19</w:t>
+      </w:r>
+      <w:r>
+        <w:rPr>
+          <w:lang w:val="fr-CH"/>
+        </w:rPr>
+        <w:t>% et</w:t>
+      </w:r>
+      <w:r>
+        <w:rPr>
+          <w:lang w:val="fr-CH"/>
+        </w:rPr>
+        <w:t xml:space="preserve"> P(</w:t>
+      </w:r>
+      <w:proofErr w:type="spellStart"/>
+      <w:r>
+        <w:rPr>
+          <w:lang w:val="fr-CH"/>
+        </w:rPr>
+        <w:t>left</w:t>
+      </w:r>
+      <w:proofErr w:type="spellEnd"/>
+      <w:r>
+        <w:rPr>
+          <w:lang w:val="fr-CH"/>
+        </w:rPr>
+        <w:t>=1)=23,81%  indépendamment de P(</w:t>
+      </w:r>
+      <w:proofErr w:type="spellStart"/>
+      <w:r>
+        <w:rPr>
+          <w:lang w:val="fr-CH"/>
+        </w:rPr>
+        <w:t>salary</w:t>
+      </w:r>
+      <w:proofErr w:type="spellEnd"/>
+      <w:r>
+        <w:rPr>
+          <w:lang w:val="fr-CH"/>
+        </w:rPr>
+        <w:t>)</w:t>
+      </w:r>
+    </w:p>
+    <w:p>
+      <w:pPr>
+        <w:pStyle w:val="ListParagraph"/>
+        <w:numPr>
+          <w:ilvl w:val="0"/>
+          <w:numId w:val="5"/>
+        </w:numPr>
+        <w:rPr>
+          <w:lang w:val="fr-CH"/>
+        </w:rPr>
+      </w:pPr>
+      <w:r>
+        <w:rPr>
+          <w:lang w:val="fr-CH"/>
+        </w:rPr>
+        <w:t xml:space="preserve">Pour la variable </w:t>
+      </w:r>
+      <w:r>
+        <w:rPr>
+          <w:lang w:val="fr-CH"/>
+        </w:rPr>
+        <w:t>explicative</w:t>
+      </w:r>
+      <w:r>
+        <w:rPr>
+          <w:lang w:val="fr-CH"/>
+        </w:rPr>
+        <w:t xml:space="preserve"> </w:t>
+      </w:r>
+      <w:proofErr w:type="spellStart"/>
+      <w:r>
+        <w:rPr>
+          <w:lang w:val="fr-CH"/>
+        </w:rPr>
+        <w:t>salary</w:t>
+      </w:r>
+      <w:proofErr w:type="spellEnd"/>
+      <w:r>
+        <w:rPr>
+          <w:lang w:val="fr-CH"/>
+        </w:rPr>
+        <w:t xml:space="preserve"> (en </w:t>
+      </w:r>
+      <w:r>
+        <w:rPr>
+          <w:lang w:val="fr-CH"/>
+        </w:rPr>
+        <w:t>ligne</w:t>
+      </w:r>
+      <w:r>
+        <w:rPr>
+          <w:lang w:val="fr-CH"/>
+        </w:rPr>
+        <w:t xml:space="preserve"> dans le tableau des probabilités conjointes), si on somme l’ensemble des valeurs par </w:t>
+      </w:r>
+      <w:r>
+        <w:rPr>
+          <w:lang w:val="fr-CH"/>
+        </w:rPr>
+        <w:t>lignes</w:t>
+      </w:r>
+      <w:r>
+        <w:rPr>
+          <w:lang w:val="fr-CH"/>
+        </w:rPr>
+        <w:t xml:space="preserve"> on obtiendra P(</w:t>
+      </w:r>
+      <w:proofErr w:type="spellStart"/>
+      <w:r>
+        <w:rPr>
+          <w:lang w:val="fr-CH"/>
+        </w:rPr>
+        <w:t>salary</w:t>
+      </w:r>
+      <w:proofErr w:type="spellEnd"/>
+      <w:r>
+        <w:rPr>
+          <w:lang w:val="fr-CH"/>
+        </w:rPr>
+        <w:t>=</w:t>
+      </w:r>
+      <w:r>
+        <w:rPr>
+          <w:lang w:val="fr-CH"/>
+        </w:rPr>
+        <w:t>high</w:t>
+      </w:r>
+      <w:r>
+        <w:rPr>
+          <w:lang w:val="fr-CH"/>
+        </w:rPr>
+        <w:t>)</w:t>
+      </w:r>
+      <w:r>
+        <w:rPr>
+          <w:lang w:val="fr-CH"/>
+        </w:rPr>
+        <w:t>7,9</w:t>
+      </w:r>
+      <w:r>
+        <w:rPr>
+          <w:lang w:val="fr-CH"/>
+        </w:rPr>
+        <w:t xml:space="preserve">%, </w:t>
+      </w:r>
+      <w:r>
+        <w:rPr>
+          <w:lang w:val="fr-CH"/>
+        </w:rPr>
+        <w:t>P</w:t>
+      </w:r>
+      <w:r>
+        <w:rPr>
+          <w:lang w:val="fr-CH"/>
+        </w:rPr>
+        <w:t>(</w:t>
+      </w:r>
+      <w:proofErr w:type="spellStart"/>
+      <w:r>
+        <w:rPr>
+          <w:lang w:val="fr-CH"/>
+        </w:rPr>
+        <w:t>salary</w:t>
+      </w:r>
+      <w:proofErr w:type="spellEnd"/>
+      <w:r>
+        <w:rPr>
+          <w:lang w:val="fr-CH"/>
+        </w:rPr>
+        <w:t>=</w:t>
+      </w:r>
+      <w:proofErr w:type="spellStart"/>
+      <w:r>
+        <w:rPr>
+          <w:lang w:val="fr-CH"/>
+        </w:rPr>
+        <w:t>low</w:t>
+      </w:r>
+      <w:proofErr w:type="spellEnd"/>
+      <w:r>
+        <w:rPr>
+          <w:lang w:val="fr-CH"/>
+        </w:rPr>
+        <w:t>)</w:t>
+      </w:r>
+      <w:r>
+        <w:rPr>
+          <w:lang w:val="fr-CH"/>
+        </w:rPr>
+        <w:t>=48,85%</w:t>
+      </w:r>
+      <w:r>
+        <w:rPr>
+          <w:lang w:val="fr-CH"/>
+        </w:rPr>
+        <w:t xml:space="preserve"> </w:t>
+      </w:r>
+      <w:r>
+        <w:rPr>
+          <w:lang w:val="fr-CH"/>
+        </w:rPr>
+        <w:t>et P(</w:t>
+      </w:r>
+      <w:proofErr w:type="spellStart"/>
+      <w:r>
+        <w:rPr>
+          <w:lang w:val="fr-CH"/>
+        </w:rPr>
+        <w:t>salary</w:t>
+      </w:r>
+      <w:proofErr w:type="spellEnd"/>
+      <w:r>
+        <w:rPr>
+          <w:lang w:val="fr-CH"/>
+        </w:rPr>
+        <w:t>=medium)</w:t>
+      </w:r>
+      <w:r>
+        <w:rPr>
+          <w:lang w:val="fr-CH"/>
+        </w:rPr>
+        <w:t>=43,2%5</w:t>
+      </w:r>
+      <w:r>
+        <w:rPr>
+          <w:lang w:val="fr-CH"/>
+        </w:rPr>
+        <w:t xml:space="preserve"> </w:t>
+      </w:r>
+      <w:r>
+        <w:rPr>
+          <w:lang w:val="fr-CH"/>
+        </w:rPr>
+        <w:t>indépendamment de</w:t>
+      </w:r>
+      <w:r>
+        <w:rPr>
+          <w:lang w:val="fr-CH"/>
+        </w:rPr>
+        <w:t xml:space="preserve"> </w:t>
+      </w:r>
       <w:r>
         <w:rPr>
           <w:lang w:val="fr-CH"/>
@@ -2472,7 +3172,6 @@
         <w:t>P(</w:t>
       </w:r>
       <w:proofErr w:type="spellStart"/>
-      <w:proofErr w:type="gramEnd"/>
       <w:r>
         <w:rPr>
           <w:lang w:val="fr-CH"/>
@@ -2484,35 +3183,98 @@
         <w:rPr>
           <w:lang w:val="fr-CH"/>
         </w:rPr>
-        <w:t xml:space="preserve"> = 1 | </w:t>
+        <w:t>)</w:t>
+      </w:r>
+    </w:p>
+    <w:p>
+      <w:pPr>
+        <w:rPr>
+          <w:lang w:val="fr-CH"/>
+        </w:rPr>
+      </w:pPr>
+    </w:p>
+    <w:p>
+      <w:pPr>
+        <w:rPr>
+          <w:lang w:val="fr-CH"/>
+        </w:rPr>
+      </w:pPr>
+      <w:r>
+        <w:rPr>
+          <w:lang w:val="fr-CH"/>
+        </w:rPr>
+        <w:t xml:space="preserve">Enfin on calcule les distributions conditionnelles en utilisant les deux étapes précédentes. </w:t>
+      </w:r>
+    </w:p>
+    <w:p>
+      <w:pPr>
+        <w:pStyle w:val="ListParagraph"/>
+        <w:numPr>
+          <w:ilvl w:val="0"/>
+          <w:numId w:val="7"/>
+        </w:numPr>
+        <w:rPr>
+          <w:lang w:val="en-US"/>
+        </w:rPr>
+      </w:pPr>
+      <w:r>
+        <w:rPr>
+          <w:lang w:val="fr-CH"/>
+        </w:rPr>
+        <w:t xml:space="preserve">Si on divise </w:t>
+      </w:r>
+      <w:r>
+        <w:rPr>
+          <w:lang w:val="fr-CH"/>
+        </w:rPr>
+        <w:t xml:space="preserve">chaque ligne de </w:t>
+      </w:r>
+      <w:r>
+        <w:rPr>
+          <w:lang w:val="fr-CH"/>
+        </w:rPr>
+        <w:t>la probabilités conjointes par la probabilité marginale P</w:t>
+      </w:r>
+      <w:r>
+        <w:rPr>
+          <w:lang w:val="fr-CH"/>
+        </w:rPr>
+        <w:t>(</w:t>
       </w:r>
       <w:proofErr w:type="spellStart"/>
       <w:r>
         <w:rPr>
           <w:lang w:val="fr-CH"/>
         </w:rPr>
-        <w:t>work_accident</w:t>
+        <w:t>left</w:t>
       </w:r>
       <w:proofErr w:type="spellEnd"/>
       <w:r>
         <w:rPr>
           <w:lang w:val="fr-CH"/>
         </w:rPr>
-        <w:t xml:space="preserve"> = 0) alors que ceux qui ont eu un accident (</w:t>
+        <w:t>) alors on obtient la probabilité conditionnelle P(</w:t>
       </w:r>
       <w:proofErr w:type="spellStart"/>
       <w:r>
         <w:rPr>
           <w:lang w:val="fr-CH"/>
         </w:rPr>
-        <w:t>work_accident</w:t>
+        <w:t>target|salary</w:t>
       </w:r>
       <w:proofErr w:type="spellEnd"/>
       <w:r>
         <w:rPr>
           <w:lang w:val="fr-CH"/>
         </w:rPr>
-        <w:t xml:space="preserve"> = 1) ont un taux de </w:t>
+        <w:t xml:space="preserve">). Cette probabilité </w:t>
+      </w:r>
+      <w:r>
+        <w:rPr>
+          <w:lang w:val="fr-CH"/>
+        </w:rPr>
+        <w:lastRenderedPageBreak/>
+        <w:t xml:space="preserve">représente la probabilité d’un </w:t>
       </w:r>
       <w:proofErr w:type="spellStart"/>
       <w:r>
@@ -2526,322 +3288,476 @@
         <w:rPr>
           <w:lang w:val="fr-CH"/>
         </w:rPr>
-        <w:t xml:space="preserve"> bien plus bas à 8%.</w:t>
-      </w:r>
-    </w:p>
-    <w:p>
-      <w:pPr>
-        <w:rPr>
-          <w:lang w:val="fr-CH"/>
-        </w:rPr>
-      </w:pPr>
-      <w:r>
-        <w:rPr>
-          <w:lang w:val="fr-CH"/>
-        </w:rPr>
-        <w:t xml:space="preserve">Cela suggère que ne pas avoir d’accident est corrélé avec un taux de </w:t>
+        <w:t xml:space="preserve"> d’un employé sachant sont niveau de salaire. </w:t>
       </w:r>
       <w:proofErr w:type="spellStart"/>
       <w:r>
         <w:rPr>
-          <w:lang w:val="fr-CH"/>
-        </w:rPr>
-        <w:t>depart</w:t>
+          <w:lang w:val="en-US"/>
+        </w:rPr>
+        <w:t>Ainsi</w:t>
       </w:r>
       <w:proofErr w:type="spellEnd"/>
       <w:r>
         <w:rPr>
-          <w:lang w:val="fr-CH"/>
-        </w:rPr>
-        <w:t xml:space="preserve"> plus élevé. Cependant la majorité des employés (85.41%) n’ont jamais eu d’accident ce qui rend </w:t>
-      </w:r>
-      <w:r>
-        <w:rPr>
-          <w:lang w:val="fr-CH"/>
-        </w:rPr>
-        <w:t>cet attribut moins significatif</w:t>
-      </w:r>
-      <w:r>
-        <w:rPr>
-          <w:lang w:val="fr-CH"/>
-        </w:rPr>
-        <w:t xml:space="preserve"> que d’autres pour expliquer les </w:t>
+          <w:lang w:val="en-US"/>
+        </w:rPr>
+        <w:t xml:space="preserve"> P(left=1|salary=high) = 6,07%</w:t>
+      </w:r>
+    </w:p>
+    <w:p>
+      <w:pPr>
+        <w:rPr>
+          <w:lang w:val="fr-CH"/>
+        </w:rPr>
+      </w:pPr>
+      <w:r>
+        <w:rPr>
+          <w:lang w:val="fr-CH"/>
+        </w:rPr>
+        <w:drawing>
+          <wp:inline distT="0" distB="0" distL="0" distR="0" wp14:anchorId="07286D2C" wp14:editId="34F0E237">
+            <wp:extent cx="2482978" cy="1073205"/>
+            <wp:effectExtent l="0" t="0" r="0" b="0"/>
+            <wp:docPr id="1001181879" name="Picture 1"/>
+            <wp:cNvGraphicFramePr>
+              <a:graphicFrameLocks xmlns:a="http://schemas.openxmlformats.org/drawingml/2006/main" noChangeAspect="1"/>
+            </wp:cNvGraphicFramePr>
+            <a:graphic xmlns:a="http://schemas.openxmlformats.org/drawingml/2006/main">
+              <a:graphicData uri="http://schemas.openxmlformats.org/drawingml/2006/picture">
+                <pic:pic xmlns:pic="http://schemas.openxmlformats.org/drawingml/2006/picture">
+                  <pic:nvPicPr>
+                    <pic:cNvPr id="1001181879" name=""/>
+                    <pic:cNvPicPr/>
+                  </pic:nvPicPr>
+                  <pic:blipFill>
+                    <a:blip r:embed="rId8"/>
+                    <a:stretch>
+                      <a:fillRect/>
+                    </a:stretch>
+                  </pic:blipFill>
+                  <pic:spPr>
+                    <a:xfrm>
+                      <a:off x="0" y="0"/>
+                      <a:ext cx="2482978" cy="1073205"/>
+                    </a:xfrm>
+                    <a:prstGeom prst="rect">
+                      <a:avLst/>
+                    </a:prstGeom>
+                  </pic:spPr>
+                </pic:pic>
+              </a:graphicData>
+            </a:graphic>
+          </wp:inline>
+        </w:drawing>
+      </w:r>
+    </w:p>
+    <w:p>
+      <w:pPr>
+        <w:rPr>
+          <w:lang w:val="en-US"/>
+        </w:rPr>
+      </w:pPr>
+    </w:p>
+    <w:p>
+      <w:pPr>
+        <w:pStyle w:val="ListParagraph"/>
+        <w:numPr>
+          <w:ilvl w:val="0"/>
+          <w:numId w:val="7"/>
+        </w:numPr>
+        <w:rPr>
+          <w:lang w:val="fr-CH"/>
+        </w:rPr>
+      </w:pPr>
+      <w:r>
+        <w:rPr>
+          <w:lang w:val="fr-CH"/>
+        </w:rPr>
+        <w:t xml:space="preserve">Si on divise chaque </w:t>
+      </w:r>
+      <w:r>
+        <w:rPr>
+          <w:lang w:val="fr-CH"/>
+        </w:rPr>
+        <w:t>colonne</w:t>
+      </w:r>
+      <w:r>
+        <w:rPr>
+          <w:lang w:val="fr-CH"/>
+        </w:rPr>
+        <w:t xml:space="preserve"> de la probabilités conjointes par la probabilité marginale P(</w:t>
       </w:r>
       <w:proofErr w:type="spellStart"/>
       <w:r>
         <w:rPr>
           <w:lang w:val="fr-CH"/>
         </w:rPr>
-        <w:t>departs</w:t>
+        <w:t>salary</w:t>
       </w:r>
       <w:proofErr w:type="spellEnd"/>
       <w:r>
         <w:rPr>
           <w:lang w:val="fr-CH"/>
         </w:rPr>
-        <w:t xml:space="preserve">. De plus la </w:t>
+        <w:t>) alors on obtient la probabilité conditionnelle P(</w:t>
       </w:r>
       <w:proofErr w:type="spellStart"/>
       <w:r>
         <w:rPr>
           <w:lang w:val="fr-CH"/>
         </w:rPr>
-        <w:t>difference</w:t>
+        <w:t>salary</w:t>
+      </w:r>
+      <w:r>
+        <w:rPr>
+          <w:lang w:val="fr-CH"/>
+        </w:rPr>
+        <w:t>|</w:t>
+      </w:r>
+      <w:r>
+        <w:rPr>
+          <w:lang w:val="fr-CH"/>
+        </w:rPr>
+        <w:t>left</w:t>
       </w:r>
       <w:proofErr w:type="spellEnd"/>
       <w:r>
         <w:rPr>
           <w:lang w:val="fr-CH"/>
         </w:rPr>
-        <w:t xml:space="preserve"> de taux </w:t>
-      </w:r>
-      <w:r>
-        <w:rPr>
-          <w:lang w:val="fr-CH"/>
-        </w:rPr>
-        <w:t>départ</w:t>
-      </w:r>
-      <w:r>
-        <w:rPr>
-          <w:lang w:val="fr-CH"/>
-        </w:rPr>
-        <w:t xml:space="preserve"> entre ceux qui ont eu un accident et ceux qui n’en n’ont pas eu n’est </w:t>
-      </w:r>
-      <w:proofErr w:type="gramStart"/>
-      <w:r>
-        <w:rPr>
-          <w:lang w:val="fr-CH"/>
-        </w:rPr>
-        <w:t>pas  aussi</w:t>
-      </w:r>
-      <w:proofErr w:type="gramEnd"/>
-      <w:r>
-        <w:rPr>
-          <w:lang w:val="fr-CH"/>
-        </w:rPr>
-        <w:t xml:space="preserve"> prononcé que lorsqu’on regarde d’autres variables </w:t>
+        <w:t xml:space="preserve">). Cette probabilité représente la probabilité </w:t>
+      </w:r>
+      <w:r>
+        <w:rPr>
+          <w:lang w:val="fr-CH"/>
+        </w:rPr>
+        <w:t>des différents niveau salaire</w:t>
+      </w:r>
+      <w:r>
+        <w:rPr>
+          <w:lang w:val="fr-CH"/>
+        </w:rPr>
+        <w:t xml:space="preserve"> sachant </w:t>
+      </w:r>
+      <w:r>
+        <w:rPr>
+          <w:lang w:val="fr-CH"/>
+        </w:rPr>
+        <w:t>s’il est parti ou non de l’entreprise.</w:t>
+      </w:r>
+      <w:r>
+        <w:rPr>
+          <w:lang w:val="fr-CH"/>
+        </w:rPr>
+        <w:t xml:space="preserve"> Ainsi P(</w:t>
       </w:r>
       <w:proofErr w:type="spellStart"/>
       <w:r>
         <w:rPr>
           <w:lang w:val="fr-CH"/>
         </w:rPr>
-        <w:t>tells</w:t>
+        <w:t>salary</w:t>
       </w:r>
       <w:proofErr w:type="spellEnd"/>
       <w:r>
         <w:rPr>
           <w:lang w:val="fr-CH"/>
         </w:rPr>
-        <w:t xml:space="preserve"> que les promotion ou le niveau de salaires</w:t>
-      </w:r>
-    </w:p>
-    <w:p>
-      <w:pPr>
-        <w:rPr>
-          <w:lang w:val="fr-CH"/>
-        </w:rPr>
-      </w:pPr>
-    </w:p>
-    <w:p>
-      <w:pPr>
-        <w:pStyle w:val="Heading3"/>
-        <w:rPr>
-          <w:lang w:val="fr-CH"/>
-        </w:rPr>
-      </w:pPr>
-      <w:r>
-        <w:rPr>
-          <w:lang w:val="fr-CH"/>
-        </w:rPr>
-        <w:t xml:space="preserve">Sélectionnez un attribut qualitatif, f, de votre choix, idéalement avec un petit nombre de valeurs distinctes. </w:t>
-      </w:r>
-    </w:p>
-    <w:p>
-      <w:pPr>
-        <w:rPr>
-          <w:lang w:val="fr-CH"/>
-        </w:rPr>
-      </w:pPr>
-      <w:r>
-        <w:rPr>
-          <w:lang w:val="fr-CH"/>
-        </w:rPr>
-        <w:t xml:space="preserve">Ecrire une petite fonction nommée </w:t>
+        <w:t>=</w:t>
       </w:r>
       <w:proofErr w:type="spellStart"/>
       <w:r>
         <w:rPr>
           <w:lang w:val="fr-CH"/>
         </w:rPr>
-        <w:t>QualitativeAttrsTheory</w:t>
+        <w:t>high</w:t>
+      </w:r>
+      <w:r>
+        <w:rPr>
+          <w:lang w:val="fr-CH"/>
+        </w:rPr>
+        <w:t>|left</w:t>
       </w:r>
       <w:proofErr w:type="spellEnd"/>
       <w:r>
         <w:rPr>
           <w:lang w:val="fr-CH"/>
         </w:rPr>
-        <w:t xml:space="preserve"> qui prend en entrée le jeu de données, l’index de l’attribut y et l’index de la variable cible et : </w:t>
-      </w:r>
-    </w:p>
-    <w:p>
-      <w:pPr>
-        <w:rPr>
-          <w:lang w:val="fr-CH"/>
-        </w:rPr>
-      </w:pPr>
-      <w:r>
-        <w:rPr>
-          <w:lang w:val="fr-CH"/>
-        </w:rPr>
-        <w:t xml:space="preserve">Établit la distribution conjointe </w:t>
-      </w:r>
-      <w:proofErr w:type="gramStart"/>
-      <w:r>
-        <w:rPr>
-          <w:lang w:val="fr-CH"/>
-        </w:rPr>
-        <w:t>P(</w:t>
-      </w:r>
-      <w:proofErr w:type="gramEnd"/>
-      <w:r>
-        <w:rPr>
-          <w:lang w:val="fr-CH"/>
-        </w:rPr>
-        <w:t>f, y) où y est votre variable cible.</w:t>
-      </w:r>
-    </w:p>
-    <w:p>
-      <w:pPr>
-        <w:rPr>
-          <w:lang w:val="fr-CH"/>
-        </w:rPr>
-      </w:pPr>
-      <w:r>
-        <w:rPr>
-          <w:lang w:val="fr-CH"/>
-        </w:rPr>
-        <w:t xml:space="preserve"> Utilise </w:t>
-      </w:r>
-      <w:proofErr w:type="gramStart"/>
-      <w:r>
-        <w:rPr>
-          <w:lang w:val="fr-CH"/>
-        </w:rPr>
-        <w:t>p(</w:t>
-      </w:r>
-      <w:proofErr w:type="gramEnd"/>
-      <w:r>
-        <w:rPr>
-          <w:lang w:val="fr-CH"/>
-        </w:rPr>
-        <w:t xml:space="preserve">f, y) pour obtenir les distributions marginales p(f) et p(y). </w:t>
-      </w:r>
-    </w:p>
-    <w:p>
-      <w:pPr>
-        <w:rPr>
-          <w:lang w:val="fr-CH"/>
-        </w:rPr>
-      </w:pPr>
-      <w:r>
-        <w:rPr>
-          <w:lang w:val="fr-CH"/>
-        </w:rPr>
-        <w:t xml:space="preserve">Utilise </w:t>
-      </w:r>
-      <w:proofErr w:type="gramStart"/>
-      <w:r>
-        <w:rPr>
-          <w:lang w:val="fr-CH"/>
-        </w:rPr>
-        <w:t>p(</w:t>
-      </w:r>
-      <w:proofErr w:type="gramEnd"/>
-      <w:r>
-        <w:rPr>
-          <w:lang w:val="fr-CH"/>
-        </w:rPr>
-        <w:t>f, y) et les distributions marginales p(f) et p(y) pour obtenir les distributions conditionnelles p(</w:t>
-      </w:r>
+        <w:t>=1</w:t>
+      </w:r>
+      <w:r>
+        <w:rPr>
+          <w:lang w:val="fr-CH"/>
+        </w:rPr>
+        <w:t xml:space="preserve">) = </w:t>
+      </w:r>
+      <w:r>
+        <w:rPr>
+          <w:lang w:val="fr-CH"/>
+        </w:rPr>
+        <w:t>2</w:t>
+      </w:r>
+      <w:r>
+        <w:rPr>
+          <w:lang w:val="fr-CH"/>
+        </w:rPr>
+        <w:t>,07%</w:t>
+      </w:r>
+    </w:p>
+    <w:p>
+      <w:pPr>
+        <w:ind w:left="360"/>
+        <w:rPr>
+          <w:lang w:val="fr-CH"/>
+        </w:rPr>
+      </w:pPr>
+      <w:r>
+        <w:rPr>
+          <w:lang w:val="fr-CH"/>
+        </w:rPr>
+        <w:drawing>
+          <wp:inline distT="0" distB="0" distL="0" distR="0" wp14:anchorId="2942F610" wp14:editId="08E699D5">
+            <wp:extent cx="2521080" cy="1066855"/>
+            <wp:effectExtent l="0" t="0" r="0" b="0"/>
+            <wp:docPr id="1886555710" name="Picture 1"/>
+            <wp:cNvGraphicFramePr>
+              <a:graphicFrameLocks xmlns:a="http://schemas.openxmlformats.org/drawingml/2006/main" noChangeAspect="1"/>
+            </wp:cNvGraphicFramePr>
+            <a:graphic xmlns:a="http://schemas.openxmlformats.org/drawingml/2006/main">
+              <a:graphicData uri="http://schemas.openxmlformats.org/drawingml/2006/picture">
+                <pic:pic xmlns:pic="http://schemas.openxmlformats.org/drawingml/2006/picture">
+                  <pic:nvPicPr>
+                    <pic:cNvPr id="1886555710" name=""/>
+                    <pic:cNvPicPr/>
+                  </pic:nvPicPr>
+                  <pic:blipFill>
+                    <a:blip r:embed="rId9"/>
+                    <a:stretch>
+                      <a:fillRect/>
+                    </a:stretch>
+                  </pic:blipFill>
+                  <pic:spPr>
+                    <a:xfrm>
+                      <a:off x="0" y="0"/>
+                      <a:ext cx="2521080" cy="1066855"/>
+                    </a:xfrm>
+                    <a:prstGeom prst="rect">
+                      <a:avLst/>
+                    </a:prstGeom>
+                  </pic:spPr>
+                </pic:pic>
+              </a:graphicData>
+            </a:graphic>
+          </wp:inline>
+        </w:drawing>
+      </w:r>
+    </w:p>
+    <w:p>
+      <w:pPr>
+        <w:rPr>
+          <w:lang w:val="fr-CH"/>
+        </w:rPr>
+      </w:pPr>
+    </w:p>
+    <w:p>
+      <w:pPr>
+        <w:rPr>
+          <w:lang w:val="fr-CH"/>
+        </w:rPr>
+      </w:pPr>
+    </w:p>
+    <w:p>
+      <w:pPr>
+        <w:rPr>
+          <w:lang w:val="fr-CH"/>
+        </w:rPr>
+      </w:pPr>
+      <w:r>
+        <w:rPr>
+          <w:lang w:val="fr-CH"/>
+        </w:rPr>
+        <w:t>Utilisez les distributions que vous venez de calculer pour donner un exemple simple du théorème de Bayes.</w:t>
+      </w:r>
+    </w:p>
+    <w:p>
+      <w:pPr>
+        <w:rPr>
+          <w:lang w:val="fr-CH"/>
+        </w:rPr>
+      </w:pPr>
+    </w:p>
+    <w:p>
+      <w:pPr>
+        <w:rPr>
+          <w:lang w:val="fr-CH"/>
+        </w:rPr>
+      </w:pPr>
+      <w:r>
+        <w:rPr>
+          <w:lang w:val="fr-CH"/>
+        </w:rPr>
+        <w:t>P(Y|X) = P(X|Y)P(Y) / P(X) ou X est la variable cible et Y la variable explicative</w:t>
+      </w:r>
+    </w:p>
+    <w:p>
+      <w:pPr>
+        <w:rPr>
+          <w:lang w:val="en-US"/>
+        </w:rPr>
+      </w:pPr>
       <w:proofErr w:type="spellStart"/>
       <w:r>
         <w:rPr>
-          <w:lang w:val="fr-CH"/>
-        </w:rPr>
-        <w:t>f|y</w:t>
+          <w:lang w:val="en-US"/>
+        </w:rPr>
+        <w:t>Prenons</w:t>
       </w:r>
       <w:proofErr w:type="spellEnd"/>
       <w:r>
         <w:rPr>
-          <w:lang w:val="fr-CH"/>
-        </w:rPr>
-        <w:t>) et p(</w:t>
+          <w:lang w:val="en-US"/>
+        </w:rPr>
+        <w:t xml:space="preserve"> par </w:t>
       </w:r>
       <w:proofErr w:type="spellStart"/>
       <w:r>
         <w:rPr>
-          <w:lang w:val="fr-CH"/>
-        </w:rPr>
-        <w:t>y|f</w:t>
+          <w:lang w:val="en-US"/>
+        </w:rPr>
+        <w:t>exemple</w:t>
       </w:r>
       <w:proofErr w:type="spellEnd"/>
       <w:r>
         <w:rPr>
-          <w:lang w:val="fr-CH"/>
-        </w:rPr>
-        <w:t xml:space="preserve">). </w:t>
-      </w:r>
-    </w:p>
-    <w:p>
-      <w:pPr>
-        <w:rPr>
-          <w:lang w:val="fr-CH"/>
-        </w:rPr>
-      </w:pPr>
-    </w:p>
-    <w:p>
-      <w:pPr>
-        <w:rPr>
-          <w:lang w:val="fr-CH"/>
-        </w:rPr>
-      </w:pPr>
-      <w:r>
-        <w:rPr>
-          <w:lang w:val="fr-CH"/>
-        </w:rPr>
-        <w:t xml:space="preserve">Pour les trois derniers points, expliquez clairement dans votre rapport comment vous passez de la distribution jointe à la distribution demandée en utilisant comme exemple les attributs que vous avez sélectionnés. </w:t>
-      </w:r>
-    </w:p>
-    <w:p>
-      <w:pPr>
-        <w:rPr>
-          <w:lang w:val="fr-CH"/>
-        </w:rPr>
-      </w:pPr>
-    </w:p>
-    <w:p>
-      <w:pPr>
-        <w:rPr>
-          <w:lang w:val="fr-CH"/>
-        </w:rPr>
-      </w:pPr>
-      <w:r>
-        <w:rPr>
-          <w:lang w:val="fr-CH"/>
-        </w:rPr>
-        <w:t>Utilisez les distributions que vous venez de calculer pour donner un exemple simple du théorème de Bayes.</w:t>
-      </w:r>
-    </w:p>
-    <w:p>
-      <w:pPr>
-        <w:rPr>
-          <w:lang w:val="fr-CH"/>
-        </w:rPr>
-      </w:pPr>
-      <w:r>
-        <w:rPr>
-          <w:lang w:val="fr-CH"/>
+          <w:lang w:val="en-US"/>
+        </w:rPr>
+        <w:t xml:space="preserve"> </w:t>
+      </w:r>
+    </w:p>
+    <w:p>
+      <w:pPr>
+        <w:rPr>
+          <w:lang w:val="en-US"/>
+        </w:rPr>
+      </w:pPr>
+      <w:r>
+        <w:rPr>
+          <w:lang w:val="en-US"/>
+        </w:rPr>
+        <w:t xml:space="preserve">P(Y|X) = </w:t>
+      </w:r>
+      <w:r>
+        <w:rPr>
+          <w:lang w:val="en-US"/>
+        </w:rPr>
+        <w:t xml:space="preserve">&gt; </w:t>
+      </w:r>
+      <w:r>
+        <w:rPr>
+          <w:lang w:val="en-US"/>
+        </w:rPr>
+        <w:t>P(salary=</w:t>
+      </w:r>
+      <w:proofErr w:type="spellStart"/>
+      <w:r>
+        <w:rPr>
+          <w:lang w:val="en-US"/>
+        </w:rPr>
+        <w:t>high|left</w:t>
+      </w:r>
+      <w:proofErr w:type="spellEnd"/>
+      <w:r>
+        <w:rPr>
+          <w:lang w:val="en-US"/>
+        </w:rPr>
+        <w:t>=1) = 2,07%</w:t>
+      </w:r>
+    </w:p>
+    <w:p>
+      <w:pPr>
+        <w:rPr>
+          <w:lang w:val="en-US"/>
+        </w:rPr>
+      </w:pPr>
+      <w:r>
+        <w:rPr>
+          <w:lang w:val="en-US"/>
+        </w:rPr>
+        <w:t>P(X|Y)</w:t>
+      </w:r>
+      <w:r>
+        <w:rPr>
+          <w:lang w:val="en-US"/>
+        </w:rPr>
+        <w:t xml:space="preserve"> =&gt; </w:t>
+      </w:r>
+      <w:r>
+        <w:rPr>
+          <w:lang w:val="en-US"/>
+        </w:rPr>
+        <w:t>P(left=1|salary=high) = 6,07%</w:t>
+      </w:r>
+    </w:p>
+    <w:p>
+      <w:pPr>
+        <w:rPr>
+          <w:lang w:val="en-US"/>
+        </w:rPr>
+      </w:pPr>
+      <w:r>
+        <w:rPr>
+          <w:lang w:val="en-US"/>
+        </w:rPr>
+        <w:t xml:space="preserve">P(X) </w:t>
+      </w:r>
+      <w:r>
+        <w:rPr>
+          <w:lang w:val="en-US"/>
+        </w:rPr>
+        <w:t xml:space="preserve"> =&gt; </w:t>
+      </w:r>
+      <w:r>
+        <w:rPr>
+          <w:lang w:val="en-US"/>
+        </w:rPr>
+        <w:t>P(left=1)=23,81%</w:t>
+      </w:r>
+    </w:p>
+    <w:p>
+      <w:pPr>
+        <w:rPr>
+          <w:lang w:val="en-US"/>
+        </w:rPr>
+      </w:pPr>
+      <w:r>
+        <w:rPr>
+          <w:lang w:val="en-US"/>
+        </w:rPr>
+        <w:t xml:space="preserve">P(Y) </w:t>
+      </w:r>
+      <w:r>
+        <w:rPr>
+          <w:lang w:val="en-US"/>
+        </w:rPr>
+        <w:t xml:space="preserve">=&gt; </w:t>
+      </w:r>
+      <w:r>
+        <w:rPr>
+          <w:lang w:val="en-US"/>
+        </w:rPr>
+        <w:t>P(salary=high)7,9%</w:t>
+      </w:r>
+    </w:p>
+    <w:p>
+      <w:pPr>
+        <w:rPr>
+          <w:lang w:val="en-US"/>
+        </w:rPr>
+      </w:pPr>
+      <w:r>
+        <w:rPr>
+          <w:lang w:val="en-US"/>
         </w:rPr>
         <w:br w:type="page"/>
       </w:r>
@@ -3141,6 +4057,230 @@
     </w:lvl>
   </w:abstractNum>
   <w:abstractNum w:abstractNumId="2" w15:restartNumberingAfterBreak="0">
+    <w:nsid w:val="2A9B335E"/>
+    <w:multiLevelType w:val="hybridMultilevel"/>
+    <w:tmpl w:val="872886F6"/>
+    <w:lvl w:ilvl="0" w:tplc="2E62F2FA">
+      <w:numFmt w:val="bullet"/>
+      <w:lvlText w:val="-"/>
+      <w:lvlJc w:val="left"/>
+      <w:pPr>
+        <w:ind w:left="720" w:hanging="360"/>
+      </w:pPr>
+      <w:rPr>
+        <w:rFonts w:ascii="Aptos" w:eastAsiaTheme="minorHAnsi" w:hAnsi="Aptos" w:cstheme="minorBidi" w:hint="default"/>
+      </w:rPr>
+    </w:lvl>
+    <w:lvl w:ilvl="1" w:tplc="20000003" w:tentative="1">
+      <w:start w:val="1"/>
+      <w:numFmt w:val="bullet"/>
+      <w:lvlText w:val="o"/>
+      <w:lvlJc w:val="left"/>
+      <w:pPr>
+        <w:ind w:left="1440" w:hanging="360"/>
+      </w:pPr>
+      <w:rPr>
+        <w:rFonts w:ascii="Courier New" w:hAnsi="Courier New" w:cs="Courier New" w:hint="default"/>
+      </w:rPr>
+    </w:lvl>
+    <w:lvl w:ilvl="2" w:tplc="20000005" w:tentative="1">
+      <w:start w:val="1"/>
+      <w:numFmt w:val="bullet"/>
+      <w:lvlText w:val=""/>
+      <w:lvlJc w:val="left"/>
+      <w:pPr>
+        <w:ind w:left="2160" w:hanging="360"/>
+      </w:pPr>
+      <w:rPr>
+        <w:rFonts w:ascii="Wingdings" w:hAnsi="Wingdings" w:hint="default"/>
+      </w:rPr>
+    </w:lvl>
+    <w:lvl w:ilvl="3" w:tplc="20000001" w:tentative="1">
+      <w:start w:val="1"/>
+      <w:numFmt w:val="bullet"/>
+      <w:lvlText w:val=""/>
+      <w:lvlJc w:val="left"/>
+      <w:pPr>
+        <w:ind w:left="2880" w:hanging="360"/>
+      </w:pPr>
+      <w:rPr>
+        <w:rFonts w:ascii="Symbol" w:hAnsi="Symbol" w:hint="default"/>
+      </w:rPr>
+    </w:lvl>
+    <w:lvl w:ilvl="4" w:tplc="20000003" w:tentative="1">
+      <w:start w:val="1"/>
+      <w:numFmt w:val="bullet"/>
+      <w:lvlText w:val="o"/>
+      <w:lvlJc w:val="left"/>
+      <w:pPr>
+        <w:ind w:left="3600" w:hanging="360"/>
+      </w:pPr>
+      <w:rPr>
+        <w:rFonts w:ascii="Courier New" w:hAnsi="Courier New" w:cs="Courier New" w:hint="default"/>
+      </w:rPr>
+    </w:lvl>
+    <w:lvl w:ilvl="5" w:tplc="20000005" w:tentative="1">
+      <w:start w:val="1"/>
+      <w:numFmt w:val="bullet"/>
+      <w:lvlText w:val=""/>
+      <w:lvlJc w:val="left"/>
+      <w:pPr>
+        <w:ind w:left="4320" w:hanging="360"/>
+      </w:pPr>
+      <w:rPr>
+        <w:rFonts w:ascii="Wingdings" w:hAnsi="Wingdings" w:hint="default"/>
+      </w:rPr>
+    </w:lvl>
+    <w:lvl w:ilvl="6" w:tplc="20000001" w:tentative="1">
+      <w:start w:val="1"/>
+      <w:numFmt w:val="bullet"/>
+      <w:lvlText w:val=""/>
+      <w:lvlJc w:val="left"/>
+      <w:pPr>
+        <w:ind w:left="5040" w:hanging="360"/>
+      </w:pPr>
+      <w:rPr>
+        <w:rFonts w:ascii="Symbol" w:hAnsi="Symbol" w:hint="default"/>
+      </w:rPr>
+    </w:lvl>
+    <w:lvl w:ilvl="7" w:tplc="20000003" w:tentative="1">
+      <w:start w:val="1"/>
+      <w:numFmt w:val="bullet"/>
+      <w:lvlText w:val="o"/>
+      <w:lvlJc w:val="left"/>
+      <w:pPr>
+        <w:ind w:left="5760" w:hanging="360"/>
+      </w:pPr>
+      <w:rPr>
+        <w:rFonts w:ascii="Courier New" w:hAnsi="Courier New" w:cs="Courier New" w:hint="default"/>
+      </w:rPr>
+    </w:lvl>
+    <w:lvl w:ilvl="8" w:tplc="20000005" w:tentative="1">
+      <w:start w:val="1"/>
+      <w:numFmt w:val="bullet"/>
+      <w:lvlText w:val=""/>
+      <w:lvlJc w:val="left"/>
+      <w:pPr>
+        <w:ind w:left="6480" w:hanging="360"/>
+      </w:pPr>
+      <w:rPr>
+        <w:rFonts w:ascii="Wingdings" w:hAnsi="Wingdings" w:hint="default"/>
+      </w:rPr>
+    </w:lvl>
+  </w:abstractNum>
+  <w:abstractNum w:abstractNumId="3" w15:restartNumberingAfterBreak="0">
+    <w:nsid w:val="5FE0595C"/>
+    <w:multiLevelType w:val="hybridMultilevel"/>
+    <w:tmpl w:val="ACCEFA88"/>
+    <w:lvl w:ilvl="0" w:tplc="2E62F2FA">
+      <w:numFmt w:val="bullet"/>
+      <w:lvlText w:val="-"/>
+      <w:lvlJc w:val="left"/>
+      <w:pPr>
+        <w:ind w:left="720" w:hanging="360"/>
+      </w:pPr>
+      <w:rPr>
+        <w:rFonts w:ascii="Aptos" w:eastAsiaTheme="minorHAnsi" w:hAnsi="Aptos" w:cstheme="minorBidi" w:hint="default"/>
+      </w:rPr>
+    </w:lvl>
+    <w:lvl w:ilvl="1" w:tplc="20000003" w:tentative="1">
+      <w:start w:val="1"/>
+      <w:numFmt w:val="bullet"/>
+      <w:lvlText w:val="o"/>
+      <w:lvlJc w:val="left"/>
+      <w:pPr>
+        <w:ind w:left="1440" w:hanging="360"/>
+      </w:pPr>
+      <w:rPr>
+        <w:rFonts w:ascii="Courier New" w:hAnsi="Courier New" w:cs="Courier New" w:hint="default"/>
+      </w:rPr>
+    </w:lvl>
+    <w:lvl w:ilvl="2" w:tplc="20000005" w:tentative="1">
+      <w:start w:val="1"/>
+      <w:numFmt w:val="bullet"/>
+      <w:lvlText w:val=""/>
+      <w:lvlJc w:val="left"/>
+      <w:pPr>
+        <w:ind w:left="2160" w:hanging="360"/>
+      </w:pPr>
+      <w:rPr>
+        <w:rFonts w:ascii="Wingdings" w:hAnsi="Wingdings" w:hint="default"/>
+      </w:rPr>
+    </w:lvl>
+    <w:lvl w:ilvl="3" w:tplc="20000001" w:tentative="1">
+      <w:start w:val="1"/>
+      <w:numFmt w:val="bullet"/>
+      <w:lvlText w:val=""/>
+      <w:lvlJc w:val="left"/>
+      <w:pPr>
+        <w:ind w:left="2880" w:hanging="360"/>
+      </w:pPr>
+      <w:rPr>
+        <w:rFonts w:ascii="Symbol" w:hAnsi="Symbol" w:hint="default"/>
+      </w:rPr>
+    </w:lvl>
+    <w:lvl w:ilvl="4" w:tplc="20000003" w:tentative="1">
+      <w:start w:val="1"/>
+      <w:numFmt w:val="bullet"/>
+      <w:lvlText w:val="o"/>
+      <w:lvlJc w:val="left"/>
+      <w:pPr>
+        <w:ind w:left="3600" w:hanging="360"/>
+      </w:pPr>
+      <w:rPr>
+        <w:rFonts w:ascii="Courier New" w:hAnsi="Courier New" w:cs="Courier New" w:hint="default"/>
+      </w:rPr>
+    </w:lvl>
+    <w:lvl w:ilvl="5" w:tplc="20000005" w:tentative="1">
+      <w:start w:val="1"/>
+      <w:numFmt w:val="bullet"/>
+      <w:lvlText w:val=""/>
+      <w:lvlJc w:val="left"/>
+      <w:pPr>
+        <w:ind w:left="4320" w:hanging="360"/>
+      </w:pPr>
+      <w:rPr>
+        <w:rFonts w:ascii="Wingdings" w:hAnsi="Wingdings" w:hint="default"/>
+      </w:rPr>
+    </w:lvl>
+    <w:lvl w:ilvl="6" w:tplc="20000001" w:tentative="1">
+      <w:start w:val="1"/>
+      <w:numFmt w:val="bullet"/>
+      <w:lvlText w:val=""/>
+      <w:lvlJc w:val="left"/>
+      <w:pPr>
+        <w:ind w:left="5040" w:hanging="360"/>
+      </w:pPr>
+      <w:rPr>
+        <w:rFonts w:ascii="Symbol" w:hAnsi="Symbol" w:hint="default"/>
+      </w:rPr>
+    </w:lvl>
+    <w:lvl w:ilvl="7" w:tplc="20000003" w:tentative="1">
+      <w:start w:val="1"/>
+      <w:numFmt w:val="bullet"/>
+      <w:lvlText w:val="o"/>
+      <w:lvlJc w:val="left"/>
+      <w:pPr>
+        <w:ind w:left="5760" w:hanging="360"/>
+      </w:pPr>
+      <w:rPr>
+        <w:rFonts w:ascii="Courier New" w:hAnsi="Courier New" w:cs="Courier New" w:hint="default"/>
+      </w:rPr>
+    </w:lvl>
+    <w:lvl w:ilvl="8" w:tplc="20000005" w:tentative="1">
+      <w:start w:val="1"/>
+      <w:numFmt w:val="bullet"/>
+      <w:lvlText w:val=""/>
+      <w:lvlJc w:val="left"/>
+      <w:pPr>
+        <w:ind w:left="6480" w:hanging="360"/>
+      </w:pPr>
+      <w:rPr>
+        <w:rFonts w:ascii="Wingdings" w:hAnsi="Wingdings" w:hint="default"/>
+      </w:rPr>
+    </w:lvl>
+  </w:abstractNum>
+  <w:abstractNum w:abstractNumId="4" w15:restartNumberingAfterBreak="0">
     <w:nsid w:val="61B2290B"/>
     <w:multiLevelType w:val="hybridMultilevel"/>
     <w:tmpl w:val="64E4E898"/>
@@ -3253,7 +4393,119 @@
       </w:rPr>
     </w:lvl>
   </w:abstractNum>
-  <w:abstractNum w:abstractNumId="3" w15:restartNumberingAfterBreak="0">
+  <w:abstractNum w:abstractNumId="5" w15:restartNumberingAfterBreak="0">
+    <w:nsid w:val="62D70D9A"/>
+    <w:multiLevelType w:val="hybridMultilevel"/>
+    <w:tmpl w:val="F8603D20"/>
+    <w:lvl w:ilvl="0" w:tplc="2E62F2FA">
+      <w:numFmt w:val="bullet"/>
+      <w:lvlText w:val="-"/>
+      <w:lvlJc w:val="left"/>
+      <w:pPr>
+        <w:ind w:left="720" w:hanging="360"/>
+      </w:pPr>
+      <w:rPr>
+        <w:rFonts w:ascii="Aptos" w:eastAsiaTheme="minorHAnsi" w:hAnsi="Aptos" w:cstheme="minorBidi" w:hint="default"/>
+      </w:rPr>
+    </w:lvl>
+    <w:lvl w:ilvl="1" w:tplc="20000003" w:tentative="1">
+      <w:start w:val="1"/>
+      <w:numFmt w:val="bullet"/>
+      <w:lvlText w:val="o"/>
+      <w:lvlJc w:val="left"/>
+      <w:pPr>
+        <w:ind w:left="1440" w:hanging="360"/>
+      </w:pPr>
+      <w:rPr>
+        <w:rFonts w:ascii="Courier New" w:hAnsi="Courier New" w:cs="Courier New" w:hint="default"/>
+      </w:rPr>
+    </w:lvl>
+    <w:lvl w:ilvl="2" w:tplc="20000005" w:tentative="1">
+      <w:start w:val="1"/>
+      <w:numFmt w:val="bullet"/>
+      <w:lvlText w:val=""/>
+      <w:lvlJc w:val="left"/>
+      <w:pPr>
+        <w:ind w:left="2160" w:hanging="360"/>
+      </w:pPr>
+      <w:rPr>
+        <w:rFonts w:ascii="Wingdings" w:hAnsi="Wingdings" w:hint="default"/>
+      </w:rPr>
+    </w:lvl>
+    <w:lvl w:ilvl="3" w:tplc="20000001" w:tentative="1">
+      <w:start w:val="1"/>
+      <w:numFmt w:val="bullet"/>
+      <w:lvlText w:val=""/>
+      <w:lvlJc w:val="left"/>
+      <w:pPr>
+        <w:ind w:left="2880" w:hanging="360"/>
+      </w:pPr>
+      <w:rPr>
+        <w:rFonts w:ascii="Symbol" w:hAnsi="Symbol" w:hint="default"/>
+      </w:rPr>
+    </w:lvl>
+    <w:lvl w:ilvl="4" w:tplc="20000003" w:tentative="1">
+      <w:start w:val="1"/>
+      <w:numFmt w:val="bullet"/>
+      <w:lvlText w:val="o"/>
+      <w:lvlJc w:val="left"/>
+      <w:pPr>
+        <w:ind w:left="3600" w:hanging="360"/>
+      </w:pPr>
+      <w:rPr>
+        <w:rFonts w:ascii="Courier New" w:hAnsi="Courier New" w:cs="Courier New" w:hint="default"/>
+      </w:rPr>
+    </w:lvl>
+    <w:lvl w:ilvl="5" w:tplc="20000005" w:tentative="1">
+      <w:start w:val="1"/>
+      <w:numFmt w:val="bullet"/>
+      <w:lvlText w:val=""/>
+      <w:lvlJc w:val="left"/>
+      <w:pPr>
+        <w:ind w:left="4320" w:hanging="360"/>
+      </w:pPr>
+      <w:rPr>
+        <w:rFonts w:ascii="Wingdings" w:hAnsi="Wingdings" w:hint="default"/>
+      </w:rPr>
+    </w:lvl>
+    <w:lvl w:ilvl="6" w:tplc="20000001" w:tentative="1">
+      <w:start w:val="1"/>
+      <w:numFmt w:val="bullet"/>
+      <w:lvlText w:val=""/>
+      <w:lvlJc w:val="left"/>
+      <w:pPr>
+        <w:ind w:left="5040" w:hanging="360"/>
+      </w:pPr>
+      <w:rPr>
+        <w:rFonts w:ascii="Symbol" w:hAnsi="Symbol" w:hint="default"/>
+      </w:rPr>
+    </w:lvl>
+    <w:lvl w:ilvl="7" w:tplc="20000003" w:tentative="1">
+      <w:start w:val="1"/>
+      <w:numFmt w:val="bullet"/>
+      <w:lvlText w:val="o"/>
+      <w:lvlJc w:val="left"/>
+      <w:pPr>
+        <w:ind w:left="5760" w:hanging="360"/>
+      </w:pPr>
+      <w:rPr>
+        <w:rFonts w:ascii="Courier New" w:hAnsi="Courier New" w:cs="Courier New" w:hint="default"/>
+      </w:rPr>
+    </w:lvl>
+    <w:lvl w:ilvl="8" w:tplc="20000005" w:tentative="1">
+      <w:start w:val="1"/>
+      <w:numFmt w:val="bullet"/>
+      <w:lvlText w:val=""/>
+      <w:lvlJc w:val="left"/>
+      <w:pPr>
+        <w:ind w:left="6480" w:hanging="360"/>
+      </w:pPr>
+      <w:rPr>
+        <w:rFonts w:ascii="Wingdings" w:hAnsi="Wingdings" w:hint="default"/>
+      </w:rPr>
+    </w:lvl>
+  </w:abstractNum>
+  <w:abstractNum w:abstractNumId="6" w15:restartNumberingAfterBreak="0">
     <w:nsid w:val="71A40263"/>
     <w:multiLevelType w:val="hybridMultilevel"/>
     <w:tmpl w:val="693A3C4E"/>
@@ -3370,13 +4622,22 @@
     <w:abstractNumId w:val="0"/>
   </w:num>
   <w:num w:numId="2" w16cid:durableId="852577076">
-    <w:abstractNumId w:val="2"/>
+    <w:abstractNumId w:val="4"/>
   </w:num>
   <w:num w:numId="3" w16cid:durableId="1989746205">
-    <w:abstractNumId w:val="3"/>
+    <w:abstractNumId w:val="6"/>
   </w:num>
   <w:num w:numId="4" w16cid:durableId="332682836">
     <w:abstractNumId w:val="1"/>
+  </w:num>
+  <w:num w:numId="5" w16cid:durableId="1140423154">
+    <w:abstractNumId w:val="5"/>
+  </w:num>
+  <w:num w:numId="6" w16cid:durableId="790319228">
+    <w:abstractNumId w:val="3"/>
+  </w:num>
+  <w:num w:numId="7" w16cid:durableId="404182599">
+    <w:abstractNumId w:val="2"/>
   </w:num>
 </w:numbering>
 </file>
@@ -3982,7 +5243,6 @@
   <w:style w:type="character" w:default="1" w:styleId="DefaultParagraphFont">
     <w:name w:val="Default Paragraph Font"/>
     <w:uiPriority w:val="1"/>
-    <w:semiHidden/>
     <w:unhideWhenUsed/>
   </w:style>
   <w:style w:type="table" w:default="1" w:styleId="TableNormal">

</xml_diff>